<commit_message>
Updated GE02 Documentation 9/12/23
</commit_message>
<xml_diff>
--- a/Documentation/GE02 Django & Virtual Environments Documentation.docx
+++ b/Documentation/GE02 Django & Virtual Environments Documentation.docx
@@ -1006,13 +1006,307 @@
     </w:p>
     <w:p>
       <w:pPr>
-        <w:spacing w:line="360" w:lineRule="auto"/>
-        <w:rPr>
-          <w:rFonts w:ascii="Verdana" w:hAnsi="Verdana"/>
-          <w:sz w:val="24"/>
-          <w:szCs w:val="24"/>
-        </w:rPr>
-      </w:pPr>
+        <w:pStyle w:val="ListParagraph"/>
+        <w:numPr>
+          <w:ilvl w:val="0"/>
+          <w:numId w:val="3"/>
+        </w:numPr>
+        <w:spacing w:line="360" w:lineRule="auto"/>
+        <w:rPr>
+          <w:rFonts w:ascii="Verdana" w:hAnsi="Verdana"/>
+          <w:sz w:val="24"/>
+          <w:szCs w:val="24"/>
+        </w:rPr>
+      </w:pPr>
+      <w:r>
+        <w:rPr>
+          <w:rFonts w:ascii="Verdana" w:hAnsi="Verdana"/>
+          <w:sz w:val="24"/>
+          <w:szCs w:val="24"/>
+        </w:rPr>
+        <w:t xml:space="preserve">Open another terminal. The previous terminal will be used to start and stop the server, and this new terminal will be used to run commands. A third GIT bash terminal can be used for Git commands. Run the command: </w:t>
+      </w:r>
+      <w:r>
+        <w:rPr>
+          <w:rFonts w:ascii="Verdana" w:hAnsi="Verdana"/>
+          <w:i/>
+          <w:iCs/>
+          <w:sz w:val="24"/>
+          <w:szCs w:val="24"/>
+        </w:rPr>
+        <w:t>pip freeze &gt; requirements.txt</w:t>
+      </w:r>
+      <w:r>
+        <w:rPr>
+          <w:rFonts w:ascii="Verdana" w:hAnsi="Verdana"/>
+          <w:i/>
+          <w:iCs/>
+          <w:sz w:val="24"/>
+          <w:szCs w:val="24"/>
+        </w:rPr>
+        <w:t xml:space="preserve">. </w:t>
+      </w:r>
+      <w:r>
+        <w:rPr>
+          <w:rFonts w:ascii="Verdana" w:hAnsi="Verdana"/>
+          <w:sz w:val="24"/>
+          <w:szCs w:val="24"/>
+        </w:rPr>
+        <w:t>This will create a file in the portfolio folder listing the required versions of different programs.</w:t>
+      </w:r>
+    </w:p>
+    <w:p>
+      <w:pPr>
+        <w:pStyle w:val="ListParagraph"/>
+        <w:spacing w:line="360" w:lineRule="auto"/>
+        <w:rPr>
+          <w:rFonts w:ascii="Verdana" w:hAnsi="Verdana"/>
+          <w:sz w:val="24"/>
+          <w:szCs w:val="24"/>
+        </w:rPr>
+      </w:pPr>
+    </w:p>
+    <w:p>
+      <w:pPr>
+        <w:spacing w:line="360" w:lineRule="auto"/>
+        <w:rPr>
+          <w:rFonts w:ascii="Verdana" w:hAnsi="Verdana"/>
+          <w:sz w:val="24"/>
+          <w:szCs w:val="24"/>
+        </w:rPr>
+      </w:pPr>
+      <w:r>
+        <w:rPr>
+          <w:rFonts w:ascii="Verdana" w:hAnsi="Verdana"/>
+          <w:sz w:val="24"/>
+          <w:szCs w:val="24"/>
+        </w:rPr>
+        <w:t>Django and your Virtual Environment should now be completely set up.</w:t>
+      </w:r>
+    </w:p>
+    <w:p>
+      <w:pPr>
+        <w:spacing w:line="360" w:lineRule="auto"/>
+        <w:rPr>
+          <w:rFonts w:ascii="Verdana" w:hAnsi="Verdana"/>
+          <w:sz w:val="24"/>
+          <w:szCs w:val="24"/>
+        </w:rPr>
+      </w:pPr>
+      <w:r>
+        <w:rPr>
+          <w:rFonts w:ascii="Verdana" w:hAnsi="Verdana"/>
+          <w:b/>
+          <w:bCs/>
+          <w:sz w:val="24"/>
+          <w:szCs w:val="24"/>
+        </w:rPr>
+        <w:t>Remember:</w:t>
+      </w:r>
+      <w:r>
+        <w:rPr>
+          <w:rFonts w:ascii="Verdana" w:hAnsi="Verdana"/>
+          <w:sz w:val="24"/>
+          <w:szCs w:val="24"/>
+        </w:rPr>
+        <w:t xml:space="preserve"> Use steps </w:t>
+      </w:r>
+      <w:r>
+        <w:rPr>
+          <w:rFonts w:ascii="Verdana" w:hAnsi="Verdana"/>
+          <w:sz w:val="24"/>
+          <w:szCs w:val="24"/>
+        </w:rPr>
+        <w:t>2 &amp; 4 in order to activate the Virtual Environment.</w:t>
+      </w:r>
+    </w:p>
+    <w:p>
+      <w:pPr>
+        <w:spacing w:line="360" w:lineRule="auto"/>
+        <w:rPr>
+          <w:rFonts w:ascii="Verdana" w:hAnsi="Verdana"/>
+          <w:b/>
+          <w:bCs/>
+          <w:sz w:val="28"/>
+          <w:szCs w:val="28"/>
+        </w:rPr>
+      </w:pPr>
+      <w:r>
+        <w:rPr>
+          <w:rFonts w:ascii="Verdana" w:hAnsi="Verdana"/>
+          <w:b/>
+          <w:bCs/>
+          <w:sz w:val="28"/>
+          <w:szCs w:val="28"/>
+        </w:rPr>
+        <w:t>Visual Studio Code</w:t>
+      </w:r>
+    </w:p>
+    <w:p>
+      <w:pPr>
+        <w:spacing w:line="360" w:lineRule="auto"/>
+        <w:rPr>
+          <w:rFonts w:ascii="Verdana" w:hAnsi="Verdana"/>
+          <w:sz w:val="24"/>
+          <w:szCs w:val="24"/>
+        </w:rPr>
+      </w:pPr>
+      <w:r>
+        <w:rPr>
+          <w:rFonts w:ascii="Verdana" w:hAnsi="Verdana"/>
+          <w:sz w:val="24"/>
+          <w:szCs w:val="24"/>
+        </w:rPr>
+        <w:t>In Visual Studio Code, open your portfolio folder. This is your project.</w:t>
+      </w:r>
+    </w:p>
+    <w:p>
+      <w:pPr>
+        <w:spacing w:line="360" w:lineRule="auto"/>
+        <w:rPr>
+          <w:rFonts w:ascii="Verdana" w:hAnsi="Verdana"/>
+          <w:b/>
+          <w:bCs/>
+          <w:sz w:val="28"/>
+          <w:szCs w:val="28"/>
+        </w:rPr>
+      </w:pPr>
+      <w:r>
+        <w:rPr>
+          <w:rFonts w:ascii="Verdana" w:hAnsi="Verdana"/>
+          <w:b/>
+          <w:bCs/>
+          <w:sz w:val="28"/>
+          <w:szCs w:val="28"/>
+        </w:rPr>
+        <w:t>Creating a Private Repository</w:t>
+      </w:r>
+    </w:p>
+    <w:p>
+      <w:pPr>
+        <w:pStyle w:val="ListParagraph"/>
+        <w:numPr>
+          <w:ilvl w:val="0"/>
+          <w:numId w:val="4"/>
+        </w:numPr>
+        <w:spacing w:line="360" w:lineRule="auto"/>
+        <w:rPr>
+          <w:rFonts w:ascii="Verdana" w:hAnsi="Verdana"/>
+          <w:sz w:val="24"/>
+          <w:szCs w:val="24"/>
+        </w:rPr>
+      </w:pPr>
+      <w:r>
+        <w:rPr>
+          <w:rFonts w:ascii="Verdana" w:hAnsi="Verdana"/>
+          <w:sz w:val="24"/>
+          <w:szCs w:val="24"/>
+        </w:rPr>
+        <w:t>Create a new repository using the path to your portfolio. This is your own personal private repository.</w:t>
+      </w:r>
+    </w:p>
+    <w:p>
+      <w:pPr>
+        <w:pStyle w:val="ListParagraph"/>
+        <w:numPr>
+          <w:ilvl w:val="0"/>
+          <w:numId w:val="4"/>
+        </w:numPr>
+        <w:spacing w:line="360" w:lineRule="auto"/>
+        <w:rPr>
+          <w:rFonts w:ascii="Verdana" w:hAnsi="Verdana"/>
+          <w:sz w:val="24"/>
+          <w:szCs w:val="24"/>
+        </w:rPr>
+      </w:pPr>
+      <w:r>
+        <w:rPr>
+          <w:rFonts w:ascii="Verdana" w:hAnsi="Verdana"/>
+          <w:sz w:val="24"/>
+          <w:szCs w:val="24"/>
+        </w:rPr>
+        <w:t xml:space="preserve">Add a “.gitignore” file by running GIT Bash and using the command: </w:t>
+      </w:r>
+      <w:r>
+        <w:rPr>
+          <w:rFonts w:ascii="Verdana" w:hAnsi="Verdana"/>
+          <w:i/>
+          <w:iCs/>
+          <w:sz w:val="24"/>
+          <w:szCs w:val="24"/>
+        </w:rPr>
+        <w:t>touch .gitignore</w:t>
+      </w:r>
+      <w:r>
+        <w:rPr>
+          <w:rFonts w:ascii="Verdana" w:hAnsi="Verdana"/>
+          <w:sz w:val="24"/>
+          <w:szCs w:val="24"/>
+        </w:rPr>
+        <w:t xml:space="preserve">. The files/directories specified in this file will be ignored when committing changes in your GitHub. Here is an example </w:t>
+      </w:r>
+      <w:r>
+        <w:rPr>
+          <w:rFonts w:ascii="Verdana" w:hAnsi="Verdana"/>
+          <w:sz w:val="24"/>
+          <w:szCs w:val="24"/>
+        </w:rPr>
+        <w:lastRenderedPageBreak/>
+        <w:t xml:space="preserve">of what a “.gitignore” file can look like: </w:t>
+      </w:r>
+      <w:hyperlink r:id="rId10" w:history="1">
+        <w:r>
+          <w:rPr>
+            <w:rStyle w:val="Hyperlink"/>
+            <w:rFonts w:ascii="Verdana" w:hAnsi="Verdana"/>
+            <w:sz w:val="24"/>
+            <w:szCs w:val="24"/>
+          </w:rPr>
+          <w:t>https://github.com/github/gitignore/blob/main/Python.gitignore</w:t>
+        </w:r>
+      </w:hyperlink>
+    </w:p>
+    <w:p>
+      <w:pPr>
+        <w:pStyle w:val="ListParagraph"/>
+        <w:spacing w:line="360" w:lineRule="auto"/>
+        <w:rPr>
+          <w:rFonts w:ascii="Verdana" w:hAnsi="Verdana"/>
+          <w:sz w:val="24"/>
+          <w:szCs w:val="24"/>
+        </w:rPr>
+      </w:pPr>
+      <w:r>
+        <w:rPr>
+          <w:rFonts w:ascii="Verdana" w:hAnsi="Verdana"/>
+          <w:sz w:val="24"/>
+          <w:szCs w:val="24"/>
+        </w:rPr>
+        <w:t>You will want to add “/djvenv” to the file, so it will ignore the folder holding your virtual environment.</w:t>
+      </w:r>
+    </w:p>
+    <w:p>
+      <w:pPr>
+        <w:pStyle w:val="ListParagraph"/>
+        <w:numPr>
+          <w:ilvl w:val="0"/>
+          <w:numId w:val="4"/>
+        </w:numPr>
+        <w:spacing w:line="360" w:lineRule="auto"/>
+        <w:rPr>
+          <w:rFonts w:ascii="Verdana" w:hAnsi="Verdana"/>
+          <w:sz w:val="24"/>
+          <w:szCs w:val="24"/>
+        </w:rPr>
+      </w:pPr>
+      <w:r>
+        <w:rPr>
+          <w:rFonts w:ascii="Verdana" w:hAnsi="Verdana"/>
+          <w:sz w:val="24"/>
+          <w:szCs w:val="24"/>
+        </w:rPr>
+        <w:t>I recommend installing GitHub Command Line (CLI), as it is synced with your GitHub and allows you to perform Git commands within your terminal.</w:t>
+      </w:r>
     </w:p>
     <w:sectPr>
       <w:pgSz w:w="12240" w:h="15840"/>
@@ -1343,6 +1637,95 @@
       </w:rPr>
     </w:lvl>
   </w:abstractNum>
+  <w:abstractNum w:abstractNumId="3" w15:restartNumberingAfterBreak="0">
+    <w:nsid w:val="4A461AC9"/>
+    <w:multiLevelType w:val="hybridMultilevel"/>
+    <w:tmpl w:val="C0E47BC6"/>
+    <w:lvl w:ilvl="0" w:tplc="0409000F">
+      <w:start w:val="1"/>
+      <w:numFmt w:val="decimal"/>
+      <w:lvlText w:val="%1."/>
+      <w:lvlJc w:val="left"/>
+      <w:pPr>
+        <w:ind w:left="720" w:hanging="360"/>
+      </w:pPr>
+      <w:rPr>
+        <w:rFonts w:hint="default"/>
+      </w:rPr>
+    </w:lvl>
+    <w:lvl w:ilvl="1" w:tplc="04090019" w:tentative="1">
+      <w:start w:val="1"/>
+      <w:numFmt w:val="lowerLetter"/>
+      <w:lvlText w:val="%2."/>
+      <w:lvlJc w:val="left"/>
+      <w:pPr>
+        <w:ind w:left="1440" w:hanging="360"/>
+      </w:pPr>
+    </w:lvl>
+    <w:lvl w:ilvl="2" w:tplc="0409001B" w:tentative="1">
+      <w:start w:val="1"/>
+      <w:numFmt w:val="lowerRoman"/>
+      <w:lvlText w:val="%3."/>
+      <w:lvlJc w:val="right"/>
+      <w:pPr>
+        <w:ind w:left="2160" w:hanging="180"/>
+      </w:pPr>
+    </w:lvl>
+    <w:lvl w:ilvl="3" w:tplc="0409000F" w:tentative="1">
+      <w:start w:val="1"/>
+      <w:numFmt w:val="decimal"/>
+      <w:lvlText w:val="%4."/>
+      <w:lvlJc w:val="left"/>
+      <w:pPr>
+        <w:ind w:left="2880" w:hanging="360"/>
+      </w:pPr>
+    </w:lvl>
+    <w:lvl w:ilvl="4" w:tplc="04090019" w:tentative="1">
+      <w:start w:val="1"/>
+      <w:numFmt w:val="lowerLetter"/>
+      <w:lvlText w:val="%5."/>
+      <w:lvlJc w:val="left"/>
+      <w:pPr>
+        <w:ind w:left="3600" w:hanging="360"/>
+      </w:pPr>
+    </w:lvl>
+    <w:lvl w:ilvl="5" w:tplc="0409001B" w:tentative="1">
+      <w:start w:val="1"/>
+      <w:numFmt w:val="lowerRoman"/>
+      <w:lvlText w:val="%6."/>
+      <w:lvlJc w:val="right"/>
+      <w:pPr>
+        <w:ind w:left="4320" w:hanging="180"/>
+      </w:pPr>
+    </w:lvl>
+    <w:lvl w:ilvl="6" w:tplc="0409000F" w:tentative="1">
+      <w:start w:val="1"/>
+      <w:numFmt w:val="decimal"/>
+      <w:lvlText w:val="%7."/>
+      <w:lvlJc w:val="left"/>
+      <w:pPr>
+        <w:ind w:left="5040" w:hanging="360"/>
+      </w:pPr>
+    </w:lvl>
+    <w:lvl w:ilvl="7" w:tplc="04090019" w:tentative="1">
+      <w:start w:val="1"/>
+      <w:numFmt w:val="lowerLetter"/>
+      <w:lvlText w:val="%8."/>
+      <w:lvlJc w:val="left"/>
+      <w:pPr>
+        <w:ind w:left="5760" w:hanging="360"/>
+      </w:pPr>
+    </w:lvl>
+    <w:lvl w:ilvl="8" w:tplc="0409001B" w:tentative="1">
+      <w:start w:val="1"/>
+      <w:numFmt w:val="lowerRoman"/>
+      <w:lvlText w:val="%9."/>
+      <w:lvlJc w:val="right"/>
+      <w:pPr>
+        <w:ind w:left="6480" w:hanging="180"/>
+      </w:pPr>
+    </w:lvl>
+  </w:abstractNum>
   <w:num w:numId="1" w16cid:durableId="738796140">
     <w:abstractNumId w:val="2"/>
   </w:num>
@@ -1351,6 +1734,9 @@
   </w:num>
   <w:num w:numId="3" w16cid:durableId="1360358364">
     <w:abstractNumId w:val="0"/>
+  </w:num>
+  <w:num w:numId="4" w16cid:durableId="1144084187">
+    <w:abstractNumId w:val="3"/>
   </w:num>
 </w:numbering>
 </file>

</xml_diff>